<commit_message>
Adição de temas SE na documentação
</commit_message>
<xml_diff>
--- a/Documentação LaunchMotor.docx
+++ b/Documentação LaunchMotor.docx
@@ -17,135 +17,116 @@
           <w:sz w:val="24"/>
           <w:szCs w:val="24"/>
         </w:rPr>
-        <w:t xml:space="preserve">Documentação </w:t>
-      </w:r>
-      <w:proofErr w:type="spellStart"/>
-      <w:r>
-        <w:rPr>
-          <w:rFonts w:ascii="Arial" w:hAnsi="Arial" w:cs="Arial"/>
-          <w:sz w:val="24"/>
-          <w:szCs w:val="24"/>
-        </w:rPr>
+        <w:t>Documentação LaunchMotor</w:t>
+      </w:r>
+    </w:p>
+    <w:p>
+      <w:pPr>
+        <w:rPr>
+          <w:rFonts w:ascii="Arial" w:hAnsi="Arial" w:cs="Arial"/>
+          <w:sz w:val="24"/>
+          <w:szCs w:val="24"/>
+        </w:rPr>
+      </w:pPr>
+    </w:p>
+    <w:p>
+      <w:pPr>
+        <w:rPr>
+          <w:rFonts w:ascii="Arial" w:hAnsi="Arial" w:cs="Arial"/>
+          <w:sz w:val="24"/>
+          <w:szCs w:val="24"/>
+        </w:rPr>
+      </w:pPr>
+    </w:p>
+    <w:p>
+      <w:pPr>
+        <w:rPr>
+          <w:rFonts w:ascii="Arial" w:hAnsi="Arial" w:cs="Arial"/>
+          <w:sz w:val="24"/>
+          <w:szCs w:val="24"/>
+        </w:rPr>
+      </w:pPr>
+    </w:p>
+    <w:p>
+      <w:pPr>
+        <w:rPr>
+          <w:rFonts w:ascii="Arial" w:hAnsi="Arial" w:cs="Arial"/>
+          <w:sz w:val="24"/>
+          <w:szCs w:val="24"/>
+        </w:rPr>
+      </w:pPr>
+    </w:p>
+    <w:p>
+      <w:pPr>
+        <w:rPr>
+          <w:rFonts w:ascii="Arial" w:hAnsi="Arial" w:cs="Arial"/>
+          <w:sz w:val="24"/>
+          <w:szCs w:val="24"/>
+        </w:rPr>
+      </w:pPr>
+    </w:p>
+    <w:p>
+      <w:pPr>
+        <w:rPr>
+          <w:rFonts w:ascii="Arial" w:hAnsi="Arial" w:cs="Arial"/>
+          <w:sz w:val="24"/>
+          <w:szCs w:val="24"/>
+        </w:rPr>
+      </w:pPr>
+    </w:p>
+    <w:p>
+      <w:pPr>
+        <w:rPr>
+          <w:rFonts w:ascii="Arial" w:hAnsi="Arial" w:cs="Arial"/>
+          <w:sz w:val="24"/>
+          <w:szCs w:val="24"/>
+        </w:rPr>
+      </w:pPr>
+    </w:p>
+    <w:p>
+      <w:pPr>
+        <w:rPr>
+          <w:rFonts w:ascii="Arial" w:hAnsi="Arial" w:cs="Arial"/>
+          <w:sz w:val="24"/>
+          <w:szCs w:val="24"/>
+        </w:rPr>
+      </w:pPr>
+    </w:p>
+    <w:p>
+      <w:pPr>
+        <w:rPr>
+          <w:rFonts w:ascii="Arial" w:hAnsi="Arial" w:cs="Arial"/>
+          <w:sz w:val="24"/>
+          <w:szCs w:val="24"/>
+        </w:rPr>
+      </w:pPr>
+    </w:p>
+    <w:p>
+      <w:pPr>
+        <w:jc w:val="center"/>
+        <w:rPr>
+          <w:rFonts w:ascii="Arial" w:hAnsi="Arial" w:cs="Arial"/>
+          <w:sz w:val="24"/>
+          <w:szCs w:val="24"/>
+        </w:rPr>
+      </w:pPr>
+      <w:r>
+        <w:rPr>
+          <w:rFonts w:ascii="Arial" w:hAnsi="Arial" w:cs="Arial"/>
+          <w:sz w:val="24"/>
+          <w:szCs w:val="24"/>
+        </w:rPr>
+        <w:t>Site sobre o mundo dos carros de montadoras japonesas.</w:t>
+      </w:r>
+      <w:r>
+        <w:rPr>
+          <w:rFonts w:ascii="Arial" w:hAnsi="Arial" w:cs="Arial"/>
+          <w:sz w:val="24"/>
+          <w:szCs w:val="24"/>
+        </w:rPr>
+        <w:br/>
         <w:t>LaunchMotor</w:t>
       </w:r>
-      <w:proofErr w:type="spellEnd"/>
-    </w:p>
-    <w:p>
-      <w:pPr>
-        <w:rPr>
-          <w:rFonts w:ascii="Arial" w:hAnsi="Arial" w:cs="Arial"/>
-          <w:sz w:val="24"/>
-          <w:szCs w:val="24"/>
-        </w:rPr>
-      </w:pPr>
-    </w:p>
-    <w:p>
-      <w:pPr>
-        <w:rPr>
-          <w:rFonts w:ascii="Arial" w:hAnsi="Arial" w:cs="Arial"/>
-          <w:sz w:val="24"/>
-          <w:szCs w:val="24"/>
-        </w:rPr>
-      </w:pPr>
-    </w:p>
-    <w:p>
-      <w:pPr>
-        <w:rPr>
-          <w:rFonts w:ascii="Arial" w:hAnsi="Arial" w:cs="Arial"/>
-          <w:sz w:val="24"/>
-          <w:szCs w:val="24"/>
-        </w:rPr>
-      </w:pPr>
-    </w:p>
-    <w:p>
-      <w:pPr>
-        <w:rPr>
-          <w:rFonts w:ascii="Arial" w:hAnsi="Arial" w:cs="Arial"/>
-          <w:sz w:val="24"/>
-          <w:szCs w:val="24"/>
-        </w:rPr>
-      </w:pPr>
-    </w:p>
-    <w:p>
-      <w:pPr>
-        <w:rPr>
-          <w:rFonts w:ascii="Arial" w:hAnsi="Arial" w:cs="Arial"/>
-          <w:sz w:val="24"/>
-          <w:szCs w:val="24"/>
-        </w:rPr>
-      </w:pPr>
-    </w:p>
-    <w:p>
-      <w:pPr>
-        <w:rPr>
-          <w:rFonts w:ascii="Arial" w:hAnsi="Arial" w:cs="Arial"/>
-          <w:sz w:val="24"/>
-          <w:szCs w:val="24"/>
-        </w:rPr>
-      </w:pPr>
-    </w:p>
-    <w:p>
-      <w:pPr>
-        <w:rPr>
-          <w:rFonts w:ascii="Arial" w:hAnsi="Arial" w:cs="Arial"/>
-          <w:sz w:val="24"/>
-          <w:szCs w:val="24"/>
-        </w:rPr>
-      </w:pPr>
-    </w:p>
-    <w:p>
-      <w:pPr>
-        <w:rPr>
-          <w:rFonts w:ascii="Arial" w:hAnsi="Arial" w:cs="Arial"/>
-          <w:sz w:val="24"/>
-          <w:szCs w:val="24"/>
-        </w:rPr>
-      </w:pPr>
-    </w:p>
-    <w:p>
-      <w:pPr>
-        <w:rPr>
-          <w:rFonts w:ascii="Arial" w:hAnsi="Arial" w:cs="Arial"/>
-          <w:sz w:val="24"/>
-          <w:szCs w:val="24"/>
-        </w:rPr>
-      </w:pPr>
-    </w:p>
-    <w:p>
-      <w:pPr>
-        <w:jc w:val="center"/>
-        <w:rPr>
-          <w:rFonts w:ascii="Arial" w:hAnsi="Arial" w:cs="Arial"/>
-          <w:sz w:val="24"/>
-          <w:szCs w:val="24"/>
-        </w:rPr>
-      </w:pPr>
-      <w:r>
-        <w:rPr>
-          <w:rFonts w:ascii="Arial" w:hAnsi="Arial" w:cs="Arial"/>
-          <w:sz w:val="24"/>
-          <w:szCs w:val="24"/>
-        </w:rPr>
-        <w:t>Site sobre o mundo dos carros de montadoras japonesas.</w:t>
-      </w:r>
-      <w:r>
-        <w:rPr>
-          <w:rFonts w:ascii="Arial" w:hAnsi="Arial" w:cs="Arial"/>
-          <w:sz w:val="24"/>
-          <w:szCs w:val="24"/>
-        </w:rPr>
-        <w:br/>
-      </w:r>
-      <w:proofErr w:type="spellStart"/>
-      <w:r>
-        <w:rPr>
-          <w:rFonts w:ascii="Arial" w:hAnsi="Arial" w:cs="Arial"/>
-          <w:sz w:val="24"/>
-          <w:szCs w:val="24"/>
-        </w:rPr>
-        <w:t>LaunchMotor</w:t>
-      </w:r>
-      <w:proofErr w:type="spellEnd"/>
     </w:p>
     <w:p>
       <w:pPr>
@@ -502,6 +483,42 @@
           <w:szCs w:val="24"/>
         </w:rPr>
       </w:pPr>
+      <w:r>
+        <w:rPr>
+          <w:rFonts w:ascii="Arial" w:hAnsi="Arial" w:cs="Arial"/>
+          <w:sz w:val="24"/>
+          <w:szCs w:val="24"/>
+        </w:rPr>
+        <w:tab/>
+        <w:t>A motivação para criação deste projeto veio através de uma paixão adquirida com o tempo. O assunto de automobilismo é algo que nos últimos 5 anos vem me unindo cada vez mais ao meu pai. Houve uma época que éramos mais distantes, mas começamos a assistir corridas de fórmula 1 aos fins de semana e assim tínhamos assuntos para podermos conversar.</w:t>
+      </w:r>
+    </w:p>
+    <w:p>
+      <w:pPr>
+        <w:rPr>
+          <w:rFonts w:ascii="Arial" w:hAnsi="Arial" w:cs="Arial"/>
+          <w:sz w:val="24"/>
+          <w:szCs w:val="24"/>
+        </w:rPr>
+      </w:pPr>
+      <w:r>
+        <w:rPr>
+          <w:rFonts w:ascii="Arial" w:hAnsi="Arial" w:cs="Arial"/>
+          <w:sz w:val="24"/>
+          <w:szCs w:val="24"/>
+        </w:rPr>
+        <w:tab/>
+        <w:t>Com o passar dos anos, nossos principais assuntos eram carros, eventos de carros, corridas e qualquer assunto ligado ao automobilismo. Hoje em dia somos muito mais próximos graças aos carros e motores</w:t>
+      </w:r>
+    </w:p>
+    <w:p>
+      <w:pPr>
+        <w:rPr>
+          <w:rFonts w:ascii="Arial" w:hAnsi="Arial" w:cs="Arial"/>
+          <w:sz w:val="24"/>
+          <w:szCs w:val="24"/>
+        </w:rPr>
+      </w:pPr>
     </w:p>
     <w:p>
       <w:pPr>
@@ -537,25 +554,7 @@
           <w:szCs w:val="24"/>
         </w:rPr>
         <w:tab/>
-        <w:t>Aumentar e facilitar o acesso de informações a cultura de carros a combustão fabricados no Japão (</w:t>
-      </w:r>
-      <w:proofErr w:type="spellStart"/>
-      <w:r>
-        <w:rPr>
-          <w:rFonts w:ascii="Arial" w:hAnsi="Arial" w:cs="Arial"/>
-          <w:sz w:val="24"/>
-          <w:szCs w:val="24"/>
-        </w:rPr>
-        <w:t>JDMs</w:t>
-      </w:r>
-      <w:proofErr w:type="spellEnd"/>
-      <w:r>
-        <w:rPr>
-          <w:rFonts w:ascii="Arial" w:hAnsi="Arial" w:cs="Arial"/>
-          <w:sz w:val="24"/>
-          <w:szCs w:val="24"/>
-        </w:rPr>
-        <w:t>).</w:t>
+        <w:t>Aumentar e facilitar o acesso de informações a cultura de carros a combustão fabricados no Japão (JDMs).</w:t>
       </w:r>
     </w:p>
     <w:p>
@@ -601,61 +600,16 @@
           <w:szCs w:val="24"/>
         </w:rPr>
         <w:tab/>
-        <w:t xml:space="preserve">Com base na necessidade de uma comunidade para os amantes de </w:t>
-      </w:r>
-      <w:proofErr w:type="spellStart"/>
-      <w:r>
-        <w:rPr>
-          <w:rFonts w:ascii="Arial" w:hAnsi="Arial" w:cs="Arial"/>
-          <w:sz w:val="24"/>
-          <w:szCs w:val="24"/>
-        </w:rPr>
-        <w:t>JDMs</w:t>
-      </w:r>
-      <w:proofErr w:type="spellEnd"/>
-      <w:r>
-        <w:rPr>
-          <w:rFonts w:ascii="Arial" w:hAnsi="Arial" w:cs="Arial"/>
-          <w:sz w:val="24"/>
-          <w:szCs w:val="24"/>
-        </w:rPr>
-        <w:t xml:space="preserve">, a </w:t>
-      </w:r>
-      <w:proofErr w:type="spellStart"/>
-      <w:r>
-        <w:rPr>
-          <w:rFonts w:ascii="Arial" w:hAnsi="Arial" w:cs="Arial"/>
-          <w:sz w:val="24"/>
-          <w:szCs w:val="24"/>
-        </w:rPr>
-        <w:t>LaunchMotor</w:t>
-      </w:r>
-      <w:proofErr w:type="spellEnd"/>
-      <w:r>
-        <w:rPr>
-          <w:rFonts w:ascii="Arial" w:hAnsi="Arial" w:cs="Arial"/>
-          <w:sz w:val="24"/>
-          <w:szCs w:val="24"/>
-        </w:rPr>
-        <w:t xml:space="preserve"> é um site onde os usuários podem se cadastrar em nosso sistema para terem acesso a o que outros usuários pensam sobre a comunidade, acesso a história dos </w:t>
-      </w:r>
-      <w:proofErr w:type="spellStart"/>
-      <w:r>
-        <w:rPr>
-          <w:rFonts w:ascii="Arial" w:hAnsi="Arial" w:cs="Arial"/>
-          <w:sz w:val="24"/>
-          <w:szCs w:val="24"/>
-        </w:rPr>
-        <w:t>JDMs</w:t>
-      </w:r>
-      <w:proofErr w:type="spellEnd"/>
-      <w:r>
-        <w:rPr>
-          <w:rFonts w:ascii="Arial" w:hAnsi="Arial" w:cs="Arial"/>
-          <w:sz w:val="24"/>
-          <w:szCs w:val="24"/>
-        </w:rPr>
-        <w:t xml:space="preserve"> e até mesmo observar gráficos e informações sobre os motores mais famosos desta cultura japonesa.</w:t>
+        <w:t xml:space="preserve">Com base na necessidade de uma comunidade para os amantes de JDMs, a LaunchMotor é um site onde os usuários podem se cadastrar em nosso sistema para terem acesso a o que outros usuários pensam sobre a </w:t>
+      </w:r>
+      <w:r>
+        <w:rPr>
+          <w:rFonts w:ascii="Arial" w:hAnsi="Arial" w:cs="Arial"/>
+          <w:sz w:val="24"/>
+          <w:szCs w:val="24"/>
+        </w:rPr>
+        <w:lastRenderedPageBreak/>
+        <w:t>comunidade, acesso a história dos JDMs e até mesmo observar gráficos e informações sobre os motores mais famosos desta cultura japonesa.</w:t>
       </w:r>
     </w:p>
     <w:p>
@@ -713,7 +667,6 @@
                 <w:sz w:val="24"/>
                 <w:szCs w:val="24"/>
               </w:rPr>
-              <w:lastRenderedPageBreak/>
               <w:t>Backlog de requisitos</w:t>
             </w:r>
           </w:p>
@@ -816,18 +769,8 @@
                 <w:sz w:val="24"/>
                 <w:szCs w:val="24"/>
               </w:rPr>
-              <w:t xml:space="preserve">Página inicial onde o usuário tem acesso a informações, pode se cadastrar e se </w:t>
-            </w:r>
-            <w:proofErr w:type="spellStart"/>
-            <w:r>
-              <w:rPr>
-                <w:rFonts w:ascii="Arial" w:hAnsi="Arial" w:cs="Arial"/>
-                <w:sz w:val="24"/>
-                <w:szCs w:val="24"/>
-              </w:rPr>
-              <w:t>logar</w:t>
-            </w:r>
-            <w:proofErr w:type="spellEnd"/>
+              <w:t>Página inicial onde o usuário tem acesso a informações, pode se cadastrar e se logar</w:t>
+            </w:r>
           </w:p>
         </w:tc>
         <w:tc>
@@ -981,25 +924,7 @@
                 <w:sz w:val="24"/>
                 <w:szCs w:val="24"/>
               </w:rPr>
-              <w:t xml:space="preserve">Página onde o usuário cadastrado pode se </w:t>
-            </w:r>
-            <w:proofErr w:type="spellStart"/>
-            <w:r>
-              <w:rPr>
-                <w:rFonts w:ascii="Arial" w:hAnsi="Arial" w:cs="Arial"/>
-                <w:sz w:val="24"/>
-                <w:szCs w:val="24"/>
-              </w:rPr>
-              <w:t>logar</w:t>
-            </w:r>
-            <w:proofErr w:type="spellEnd"/>
-            <w:r>
-              <w:rPr>
-                <w:rFonts w:ascii="Arial" w:hAnsi="Arial" w:cs="Arial"/>
-                <w:sz w:val="24"/>
-                <w:szCs w:val="24"/>
-              </w:rPr>
-              <w:t xml:space="preserve"> no sistema</w:t>
+              <w:t>Página onde o usuário cadastrado pode se logar no sistema</w:t>
             </w:r>
           </w:p>
         </w:tc>
@@ -1154,25 +1079,7 @@
                 <w:sz w:val="24"/>
                 <w:szCs w:val="24"/>
               </w:rPr>
-              <w:t xml:space="preserve">Página onde o usuário cadastrado pode ter acesso a um pouco da história dos </w:t>
-            </w:r>
-            <w:proofErr w:type="spellStart"/>
-            <w:r>
-              <w:rPr>
-                <w:rFonts w:ascii="Arial" w:hAnsi="Arial" w:cs="Arial"/>
-                <w:sz w:val="24"/>
-                <w:szCs w:val="24"/>
-              </w:rPr>
-              <w:t>JDMs</w:t>
-            </w:r>
-            <w:proofErr w:type="spellEnd"/>
-            <w:r>
-              <w:rPr>
-                <w:rFonts w:ascii="Arial" w:hAnsi="Arial" w:cs="Arial"/>
-                <w:sz w:val="24"/>
-                <w:szCs w:val="24"/>
-              </w:rPr>
-              <w:t xml:space="preserve"> no brasil</w:t>
+              <w:t>Página onde o usuário cadastrado pode ter acesso a um pouco da história dos JDMs no brasil</w:t>
             </w:r>
           </w:p>
         </w:tc>
@@ -1249,18 +1156,8 @@
                 <w:sz w:val="24"/>
                 <w:szCs w:val="24"/>
               </w:rPr>
-              <w:t xml:space="preserve">Página onde o usuário logado pode ter acesso a história de alguns modelos </w:t>
-            </w:r>
-            <w:proofErr w:type="spellStart"/>
-            <w:r>
-              <w:rPr>
-                <w:rFonts w:ascii="Arial" w:hAnsi="Arial" w:cs="Arial"/>
-                <w:sz w:val="24"/>
-                <w:szCs w:val="24"/>
-              </w:rPr>
-              <w:t>JDMs</w:t>
-            </w:r>
-            <w:proofErr w:type="spellEnd"/>
+              <w:t>Página onde o usuário logado pode ter acesso a história de alguns modelos JDMs</w:t>
+            </w:r>
           </w:p>
         </w:tc>
         <w:tc>
@@ -1812,6 +1709,7 @@
           <w:sz w:val="24"/>
           <w:szCs w:val="24"/>
         </w:rPr>
+        <w:lastRenderedPageBreak/>
         <w:t>- Venda de carros na plataforma</w:t>
       </w:r>
     </w:p>
@@ -1867,7 +1765,6 @@
           <w:sz w:val="24"/>
           <w:szCs w:val="24"/>
         </w:rPr>
-        <w:lastRenderedPageBreak/>
         <w:t>Objetivos</w:t>
       </w:r>
     </w:p>
@@ -2000,25 +1897,7 @@
           <w:sz w:val="24"/>
           <w:szCs w:val="24"/>
         </w:rPr>
-        <w:t xml:space="preserve">A </w:t>
-      </w:r>
-      <w:proofErr w:type="spellStart"/>
-      <w:r>
-        <w:rPr>
-          <w:rFonts w:ascii="Arial" w:hAnsi="Arial" w:cs="Arial"/>
-          <w:sz w:val="24"/>
-          <w:szCs w:val="24"/>
-        </w:rPr>
-        <w:t>LaunchMotor</w:t>
-      </w:r>
-      <w:proofErr w:type="spellEnd"/>
-      <w:r>
-        <w:rPr>
-          <w:rFonts w:ascii="Arial" w:hAnsi="Arial" w:cs="Arial"/>
-          <w:sz w:val="24"/>
-          <w:szCs w:val="24"/>
-        </w:rPr>
-        <w:t xml:space="preserve"> tem como premissa:</w:t>
+        <w:t>A LaunchMotor tem como premissa:</w:t>
       </w:r>
     </w:p>
     <w:p>
@@ -2052,25 +1931,7 @@
           <w:sz w:val="24"/>
           <w:szCs w:val="24"/>
         </w:rPr>
-        <w:t xml:space="preserve">- É necessário se </w:t>
-      </w:r>
-      <w:proofErr w:type="spellStart"/>
-      <w:r>
-        <w:rPr>
-          <w:rFonts w:ascii="Arial" w:hAnsi="Arial" w:cs="Arial"/>
-          <w:sz w:val="24"/>
-          <w:szCs w:val="24"/>
-        </w:rPr>
-        <w:t>logar</w:t>
-      </w:r>
-      <w:proofErr w:type="spellEnd"/>
-      <w:r>
-        <w:rPr>
-          <w:rFonts w:ascii="Arial" w:hAnsi="Arial" w:cs="Arial"/>
-          <w:sz w:val="24"/>
-          <w:szCs w:val="24"/>
-        </w:rPr>
-        <w:t xml:space="preserve"> para ter acesso as funcionalidades do sistema</w:t>
+        <w:t>- É necessário se logar para ter acesso as funcionalidades do sistema</w:t>
       </w:r>
     </w:p>
     <w:p>
@@ -2176,18 +2037,8 @@
           <w:sz w:val="24"/>
           <w:szCs w:val="24"/>
         </w:rPr>
-        <w:t xml:space="preserve">Não será possível mudar a escolha de montadora favorita, realizada na área </w:t>
-      </w:r>
-      <w:proofErr w:type="gramStart"/>
-      <w:r>
-        <w:rPr>
-          <w:rFonts w:ascii="Arial" w:hAnsi="Arial" w:cs="Arial"/>
-          <w:sz w:val="24"/>
-          <w:szCs w:val="24"/>
-        </w:rPr>
-        <w:t>da cadastro</w:t>
-      </w:r>
-      <w:proofErr w:type="gramEnd"/>
+        <w:t>Não será possível mudar a escolha de montadora favorita, realizada na área da cadastro</w:t>
+      </w:r>
     </w:p>
     <w:sectPr>
       <w:pgSz w:w="11906" w:h="16838"/>

</xml_diff>